<commit_message>
Fine blocco 2 (lezioni 4/5/6)
</commit_message>
<xml_diff>
--- a/STEP_01_Glossario.docx
+++ b/STEP_01_Glossario.docx
@@ -1864,6 +1864,12 @@
             <w:r>
               <w:rPr>
                 <w:rFonts w:ascii="Cambria" w:hAnsi="Cambria" w:cs="Arial"/>
+              </w:rPr>
+              <w:t xml:space="preserve"> </w:t>
+            </w:r>
+            <w:r>
+              <w:rPr>
+                <w:rFonts w:ascii="Cambria" w:hAnsi="Cambria" w:cs="Arial"/>
                 <w:b/>
               </w:rPr>
               <w:t>ricetta</w:t>
@@ -3099,8 +3105,15 @@
             <w:r>
               <w:rPr>
                 <w:rFonts w:ascii="Cambria" w:hAnsi="Cambria" w:cs="Arial"/>
+                <w:highlight w:val="yellow"/>
               </w:rPr>
               <w:t>Menù</w:t>
+            </w:r>
+            <w:r>
+              <w:rPr>
+                <w:rFonts w:ascii="Cambria" w:hAnsi="Cambria" w:cs="Arial"/>
+              </w:rPr>
+              <w:t xml:space="preserve"> </w:t>
             </w:r>
           </w:p>
         </w:tc>
@@ -5375,6 +5388,7 @@
             <w:r>
               <w:rPr>
                 <w:rFonts w:ascii="Cambria" w:hAnsi="Cambria" w:cs="Arial"/>
+                <w:highlight w:val="yellow"/>
               </w:rPr>
               <w:t xml:space="preserve">Sezione di un </w:t>
             </w:r>
@@ -5382,6 +5396,7 @@
               <w:rPr>
                 <w:rFonts w:ascii="Cambria" w:hAnsi="Cambria" w:cs="Arial"/>
                 <w:b/>
+                <w:highlight w:val="yellow"/>
               </w:rPr>
               <w:t>menù</w:t>
             </w:r>
@@ -5858,6 +5873,7 @@
             <w:r>
               <w:rPr>
                 <w:rFonts w:ascii="Cambria" w:hAnsi="Cambria" w:cs="Arial"/>
+                <w:highlight w:val="yellow"/>
               </w:rPr>
               <w:t xml:space="preserve">Voce di un </w:t>
             </w:r>
@@ -5865,6 +5881,7 @@
               <w:rPr>
                 <w:rFonts w:ascii="Cambria" w:hAnsi="Cambria" w:cs="Arial"/>
                 <w:b/>
+                <w:highlight w:val="yellow"/>
               </w:rPr>
               <w:t>menù</w:t>
             </w:r>

</xml_diff>